<commit_message>
Updated test with directions
</commit_message>
<xml_diff>
--- a/0_dev/transcriptions_dev/test.docx
+++ b/0_dev/transcriptions_dev/test.docx
@@ -4,10 +4,16 @@
   <w:body>
     <w:p>
       <w:r>
+        <w:t>DON’T FORGET TO COMMIT AND PUSH!!!</w:t>
+      </w:r>
+    </w:p>
+    <w:p/>
+    <w:p>
+      <w:bookmarkStart w:id="0" w:name="_GoBack"/>
+      <w:bookmarkEnd w:id="0"/>
+      <w:r>
         <w:t>test</w:t>
       </w:r>
-      <w:bookmarkStart w:id="0" w:name="_GoBack"/>
-      <w:bookmarkEnd w:id="0"/>
     </w:p>
     <w:sectPr>
       <w:pgSz w:w="12240" w:h="15840"/>

</xml_diff>

<commit_message>
Update update to directions
</commit_message>
<xml_diff>
--- a/0_dev/transcriptions_dev/test.docx
+++ b/0_dev/transcriptions_dev/test.docx
@@ -4,13 +4,24 @@
   <w:body>
     <w:p>
       <w:r>
-        <w:t>DON’T FORGET TO COMMIT AND PUSH!!!</w:t>
+        <w:t>Fetch in app</w:t>
+      </w:r>
+    </w:p>
+    <w:p>
+      <w:r>
+        <w:t>Work in folder</w:t>
       </w:r>
     </w:p>
     <w:p/>
     <w:p>
       <w:bookmarkStart w:id="0" w:name="_GoBack"/>
       <w:bookmarkEnd w:id="0"/>
+      <w:r>
+        <w:t>DON’T FORGET TO COMMIT AND PUSH!!!</w:t>
+      </w:r>
+    </w:p>
+    <w:p/>
+    <w:p>
       <w:r>
         <w:t>test</w:t>
       </w:r>

</xml_diff>